<commit_message>
terrain classes, units finished
</commit_message>
<xml_diff>
--- a/Documentation/All about the Characters.docx
+++ b/Documentation/All about the Characters.docx
@@ -1151,15 +1151,18 @@
     </w:p>
     <w:p>
       <w:r>
-        <w:t xml:space="preserve">Additional buffs: 1,2 + n*0,2 = </w:t>
-      </w:r>
-      <w:proofErr w:type="spellStart"/>
-      <w:r>
-        <w:t>atk</w:t>
-      </w:r>
-      <w:proofErr w:type="spellEnd"/>
+        <w:t xml:space="preserve">Additional buffs: n*0,2 = </w:t>
+      </w:r>
+      <w:r>
+        <w:t>pos</w:t>
+      </w:r>
       <w:r>
         <w:t>-modifier</w:t>
+      </w:r>
+    </w:p>
+    <w:p>
+      <w:r>
+        <w:t>Negative mods: -(n*0,2) = neg-modifier</w:t>
       </w:r>
     </w:p>
     <w:p>

</xml_diff>